<commit_message>
Kisi-kisi prompt & template
</commit_message>
<xml_diff>
--- a/public/word_template/Kisi_Kisi_Template.docx
+++ b/public/word_template/Kisi_Kisi_Template.docx
@@ -4,56 +4,146 @@
   <w:body>
     <w:p>
       <w:pPr>
-        <w:spacing w:line="276" w:lineRule="auto"/>
+        <w:pStyle w:val="NormalWeb"/>
+        <w:spacing w:before="0" w:beforeAutospacing="0" w:after="0" w:afterAutospacing="0" w:line="360" w:lineRule="auto"/>
         <w:jc w:val="center"/>
         <w:rPr>
-          <w:b/>
-          <w:sz w:val="28"/>
+          <w:rFonts w:asciiTheme="minorHAnsi" w:hAnsiTheme="minorHAnsi" w:cstheme="minorHAnsi"/>
         </w:rPr>
       </w:pPr>
       <w:r>
         <w:rPr>
+          <w:rFonts w:asciiTheme="minorHAnsi" w:hAnsiTheme="minorHAnsi" w:cstheme="minorHAnsi"/>
           <w:b/>
+          <w:bCs/>
+          <w:color w:val="000000"/>
           <w:sz w:val="28"/>
+          <w:szCs w:val="28"/>
+        </w:rPr>
+        <w:t>KISI-KISI SOAL</w:t>
+      </w:r>
+    </w:p>
+    <w:p>
+      <w:pPr>
+        <w:pStyle w:val="NormalWeb"/>
+        <w:spacing w:before="0" w:beforeAutospacing="0" w:after="0" w:afterAutospacing="0" w:line="360" w:lineRule="auto"/>
+        <w:jc w:val="center"/>
+        <w:rPr>
+          <w:rFonts w:asciiTheme="minorHAnsi" w:hAnsiTheme="minorHAnsi" w:cstheme="minorHAnsi"/>
+        </w:rPr>
+      </w:pPr>
+      <w:r>
+        <w:rPr>
+          <w:rFonts w:asciiTheme="minorHAnsi" w:hAnsiTheme="minorHAnsi" w:cstheme="minorHAnsi"/>
+          <w:b/>
+          <w:bCs/>
+          <w:color w:val="000000"/>
+          <w:sz w:val="28"/>
+          <w:szCs w:val="28"/>
+        </w:rPr>
+        <w:t xml:space="preserve">SUMATIF AKHIR SEMESTER </w:t>
+      </w:r>
+      <w:proofErr w:type="gramStart"/>
+      <w:r>
+        <w:rPr>
+          <w:rFonts w:asciiTheme="minorHAnsi" w:hAnsiTheme="minorHAnsi" w:cstheme="minorHAnsi"/>
+          <w:b/>
+          <w:bCs/>
+          <w:color w:val="000000"/>
+          <w:sz w:val="28"/>
+          <w:szCs w:val="28"/>
+        </w:rPr>
+        <w:t>( SAS</w:t>
+      </w:r>
+      <w:proofErr w:type="gramEnd"/>
+      <w:r>
+        <w:rPr>
+          <w:rFonts w:asciiTheme="minorHAnsi" w:hAnsiTheme="minorHAnsi" w:cstheme="minorHAnsi"/>
+          <w:b/>
+          <w:bCs/>
+          <w:color w:val="000000"/>
+          <w:sz w:val="28"/>
+          <w:szCs w:val="28"/>
+        </w:rPr>
+        <w:t xml:space="preserve"> ) GENAP</w:t>
+      </w:r>
+    </w:p>
+    <w:p>
+      <w:pPr>
+        <w:pStyle w:val="NormalWeb"/>
+        <w:spacing w:before="0" w:beforeAutospacing="0" w:after="0" w:afterAutospacing="0" w:line="360" w:lineRule="auto"/>
+        <w:jc w:val="center"/>
+        <w:rPr>
+          <w:rFonts w:asciiTheme="minorHAnsi" w:hAnsiTheme="minorHAnsi" w:cstheme="minorHAnsi"/>
+        </w:rPr>
+      </w:pPr>
+      <w:r>
+        <w:rPr>
+          <w:rFonts w:asciiTheme="minorHAnsi" w:hAnsiTheme="minorHAnsi" w:cstheme="minorHAnsi"/>
+          <w:b/>
+          <w:bCs/>
+          <w:color w:val="000000"/>
+          <w:sz w:val="28"/>
+          <w:szCs w:val="28"/>
+        </w:rPr>
+        <w:t xml:space="preserve">TAHUN PELAJARAN </w:t>
+      </w:r>
+      <w:r>
+        <w:rPr>
+          <w:rFonts w:asciiTheme="minorHAnsi" w:hAnsiTheme="minorHAnsi" w:cstheme="minorHAnsi"/>
+          <w:b/>
+          <w:bCs/>
+          <w:color w:val="000000"/>
+          <w:sz w:val="28"/>
+          <w:szCs w:val="28"/>
         </w:rPr>
         <w:t>[</w:t>
       </w:r>
       <w:proofErr w:type="spellStart"/>
       <w:r>
         <w:rPr>
+          <w:rFonts w:asciiTheme="minorHAnsi" w:hAnsiTheme="minorHAnsi" w:cstheme="minorHAnsi"/>
           <w:b/>
+          <w:bCs/>
+          <w:color w:val="000000"/>
           <w:sz w:val="28"/>
+          <w:szCs w:val="28"/>
         </w:rPr>
         <w:t>informasi_</w:t>
       </w:r>
       <w:proofErr w:type="gramStart"/>
       <w:r>
         <w:rPr>
+          <w:rFonts w:asciiTheme="minorHAnsi" w:hAnsiTheme="minorHAnsi" w:cstheme="minorHAnsi"/>
           <w:b/>
+          <w:bCs/>
+          <w:color w:val="000000"/>
           <w:sz w:val="28"/>
+          <w:szCs w:val="28"/>
         </w:rPr>
-        <w:t>umum.</w:t>
-      </w:r>
-      <w:r>
-        <w:rPr>
-          <w:b/>
-          <w:sz w:val="28"/>
-        </w:rPr>
-        <w:t>nama</w:t>
+        <w:t>umum.tahun</w:t>
       </w:r>
       <w:proofErr w:type="gramEnd"/>
       <w:r>
         <w:rPr>
+          <w:rFonts w:asciiTheme="minorHAnsi" w:hAnsiTheme="minorHAnsi" w:cstheme="minorHAnsi"/>
           <w:b/>
+          <w:bCs/>
+          <w:color w:val="000000"/>
           <w:sz w:val="28"/>
+          <w:szCs w:val="28"/>
         </w:rPr>
-        <w:t>_kisi_kisi</w:t>
+        <w:t>_penyusunan</w:t>
       </w:r>
       <w:proofErr w:type="spellEnd"/>
       <w:r>
         <w:rPr>
+          <w:rFonts w:asciiTheme="minorHAnsi" w:hAnsiTheme="minorHAnsi" w:cstheme="minorHAnsi"/>
           <w:b/>
+          <w:bCs/>
+          <w:color w:val="000000"/>
           <w:sz w:val="28"/>
+          <w:szCs w:val="28"/>
         </w:rPr>
         <w:t>]</w:t>
       </w:r>
@@ -163,17 +253,47 @@
     <w:tbl>
       <w:tblPr>
         <w:tblStyle w:val="TableGrid"/>
-        <w:tblW w:w="0" w:type="auto"/>
+        <w:tblW w:w="9634" w:type="dxa"/>
         <w:tblLook w:val="04A0" w:firstRow="1" w:lastRow="0" w:firstColumn="1" w:lastColumn="0" w:noHBand="0" w:noVBand="1"/>
       </w:tblPr>
       <w:tblGrid>
-        <w:gridCol w:w="2198"/>
-        <w:gridCol w:w="7430"/>
+        <w:gridCol w:w="458"/>
+        <w:gridCol w:w="2939"/>
+        <w:gridCol w:w="6237"/>
       </w:tblGrid>
       <w:tr>
         <w:tc>
           <w:tcPr>
-            <w:tcW w:w="14560" w:type="dxa"/>
+            <w:tcW w:w="458" w:type="dxa"/>
+            <w:shd w:val="clear" w:color="auto" w:fill="DBDBDB" w:themeFill="accent3" w:themeFillTint="66"/>
+            <w:vAlign w:val="center"/>
+          </w:tcPr>
+          <w:p>
+            <w:pPr>
+              <w:spacing w:line="360" w:lineRule="auto"/>
+              <w:ind w:left="0" w:firstLine="0"/>
+              <w:jc w:val="center"/>
+              <w:rPr>
+                <w:b/>
+                <w:bCs/>
+                <w:sz w:val="24"/>
+                <w:lang w:val="en-US"/>
+              </w:rPr>
+            </w:pPr>
+            <w:r>
+              <w:rPr>
+                <w:b/>
+                <w:bCs/>
+                <w:sz w:val="24"/>
+                <w:lang w:val="en-US"/>
+              </w:rPr>
+              <w:t>1</w:t>
+            </w:r>
+          </w:p>
+        </w:tc>
+        <w:tc>
+          <w:tcPr>
+            <w:tcW w:w="9176" w:type="dxa"/>
             <w:gridSpan w:val="2"/>
             <w:shd w:val="clear" w:color="auto" w:fill="DBDBDB" w:themeFill="accent3" w:themeFillTint="66"/>
           </w:tcPr>
@@ -205,7 +325,24 @@
       <w:tr>
         <w:tc>
           <w:tcPr>
-            <w:tcW w:w="3114" w:type="dxa"/>
+            <w:tcW w:w="458" w:type="dxa"/>
+          </w:tcPr>
+          <w:p>
+            <w:pPr>
+              <w:spacing w:line="360" w:lineRule="auto"/>
+              <w:ind w:left="0" w:firstLine="0"/>
+              <w:rPr>
+                <w:b/>
+                <w:bCs/>
+                <w:sz w:val="24"/>
+                <w:lang w:val="en-US"/>
+              </w:rPr>
+            </w:pPr>
+          </w:p>
+        </w:tc>
+        <w:tc>
+          <w:tcPr>
+            <w:tcW w:w="2939" w:type="dxa"/>
           </w:tcPr>
           <w:p>
             <w:pPr>
@@ -242,7 +379,7 @@
         </w:tc>
         <w:tc>
           <w:tcPr>
-            <w:tcW w:w="11446" w:type="dxa"/>
+            <w:tcW w:w="6237" w:type="dxa"/>
           </w:tcPr>
           <w:p>
             <w:pPr>
@@ -291,7 +428,24 @@
       <w:tr>
         <w:tc>
           <w:tcPr>
-            <w:tcW w:w="3114" w:type="dxa"/>
+            <w:tcW w:w="458" w:type="dxa"/>
+          </w:tcPr>
+          <w:p>
+            <w:pPr>
+              <w:spacing w:line="360" w:lineRule="auto"/>
+              <w:ind w:left="0" w:firstLine="0"/>
+              <w:rPr>
+                <w:b/>
+                <w:bCs/>
+                <w:sz w:val="24"/>
+                <w:lang w:val="en-US"/>
+              </w:rPr>
+            </w:pPr>
+          </w:p>
+        </w:tc>
+        <w:tc>
+          <w:tcPr>
+            <w:tcW w:w="2939" w:type="dxa"/>
           </w:tcPr>
           <w:p>
             <w:pPr>
@@ -317,7 +471,7 @@
         </w:tc>
         <w:tc>
           <w:tcPr>
-            <w:tcW w:w="11446" w:type="dxa"/>
+            <w:tcW w:w="6237" w:type="dxa"/>
           </w:tcPr>
           <w:p>
             <w:pPr>
@@ -373,33 +527,52 @@
       <w:tr>
         <w:tc>
           <w:tcPr>
-            <w:tcW w:w="3114" w:type="dxa"/>
-          </w:tcPr>
-          <w:p>
-            <w:pPr>
-              <w:spacing w:line="360" w:lineRule="auto"/>
-              <w:ind w:left="0" w:firstLine="0"/>
-              <w:rPr>
-                <w:b/>
-                <w:bCs/>
-                <w:sz w:val="24"/>
-                <w:lang w:val="en-US"/>
-              </w:rPr>
-            </w:pPr>
-            <w:r>
-              <w:rPr>
-                <w:b/>
-                <w:bCs/>
-                <w:sz w:val="24"/>
-                <w:lang w:val="en-US"/>
-              </w:rPr>
-              <w:t>Kelas</w:t>
-            </w:r>
-          </w:p>
-        </w:tc>
-        <w:tc>
-          <w:tcPr>
-            <w:tcW w:w="11446" w:type="dxa"/>
+            <w:tcW w:w="458" w:type="dxa"/>
+          </w:tcPr>
+          <w:p>
+            <w:pPr>
+              <w:spacing w:line="360" w:lineRule="auto"/>
+              <w:ind w:left="0" w:firstLine="0"/>
+              <w:rPr>
+                <w:b/>
+                <w:bCs/>
+                <w:sz w:val="24"/>
+                <w:lang w:val="en-US"/>
+              </w:rPr>
+            </w:pPr>
+          </w:p>
+        </w:tc>
+        <w:tc>
+          <w:tcPr>
+            <w:tcW w:w="2939" w:type="dxa"/>
+          </w:tcPr>
+          <w:p>
+            <w:pPr>
+              <w:spacing w:line="360" w:lineRule="auto"/>
+              <w:ind w:left="0" w:firstLine="0"/>
+              <w:rPr>
+                <w:b/>
+                <w:bCs/>
+                <w:sz w:val="24"/>
+                <w:lang w:val="en-US"/>
+              </w:rPr>
+            </w:pPr>
+            <w:proofErr w:type="spellStart"/>
+            <w:r>
+              <w:rPr>
+                <w:b/>
+                <w:bCs/>
+                <w:sz w:val="24"/>
+                <w:lang w:val="en-US"/>
+              </w:rPr>
+              <w:t>Fase</w:t>
+            </w:r>
+            <w:proofErr w:type="spellEnd"/>
+          </w:p>
+        </w:tc>
+        <w:tc>
+          <w:tcPr>
+            <w:tcW w:w="6237" w:type="dxa"/>
           </w:tcPr>
           <w:p>
             <w:pPr>
@@ -448,7 +621,24 @@
       <w:tr>
         <w:tc>
           <w:tcPr>
-            <w:tcW w:w="3114" w:type="dxa"/>
+            <w:tcW w:w="458" w:type="dxa"/>
+          </w:tcPr>
+          <w:p>
+            <w:pPr>
+              <w:spacing w:line="360" w:lineRule="auto"/>
+              <w:ind w:left="0" w:firstLine="0"/>
+              <w:rPr>
+                <w:b/>
+                <w:bCs/>
+                <w:sz w:val="24"/>
+                <w:lang w:val="en-US"/>
+              </w:rPr>
+            </w:pPr>
+          </w:p>
+        </w:tc>
+        <w:tc>
+          <w:tcPr>
+            <w:tcW w:w="2939" w:type="dxa"/>
           </w:tcPr>
           <w:p>
             <w:pPr>
@@ -496,7 +686,7 @@
         </w:tc>
         <w:tc>
           <w:tcPr>
-            <w:tcW w:w="11446" w:type="dxa"/>
+            <w:tcW w:w="6237" w:type="dxa"/>
           </w:tcPr>
           <w:p>
             <w:pPr>
@@ -529,7 +719,24 @@
       <w:tr>
         <w:tc>
           <w:tcPr>
-            <w:tcW w:w="3114" w:type="dxa"/>
+            <w:tcW w:w="458" w:type="dxa"/>
+          </w:tcPr>
+          <w:p>
+            <w:pPr>
+              <w:spacing w:line="360" w:lineRule="auto"/>
+              <w:ind w:left="0" w:firstLine="0"/>
+              <w:rPr>
+                <w:b/>
+                <w:bCs/>
+                <w:sz w:val="24"/>
+                <w:lang w:val="en-US"/>
+              </w:rPr>
+            </w:pPr>
+          </w:p>
+        </w:tc>
+        <w:tc>
+          <w:tcPr>
+            <w:tcW w:w="2939" w:type="dxa"/>
           </w:tcPr>
           <w:p>
             <w:pPr>
@@ -566,7 +773,7 @@
         </w:tc>
         <w:tc>
           <w:tcPr>
-            <w:tcW w:w="11446" w:type="dxa"/>
+            <w:tcW w:w="6237" w:type="dxa"/>
           </w:tcPr>
           <w:p>
             <w:pPr>
@@ -599,7 +806,24 @@
       <w:tr>
         <w:tc>
           <w:tcPr>
-            <w:tcW w:w="3114" w:type="dxa"/>
+            <w:tcW w:w="458" w:type="dxa"/>
+          </w:tcPr>
+          <w:p>
+            <w:pPr>
+              <w:spacing w:line="360" w:lineRule="auto"/>
+              <w:ind w:left="0" w:firstLine="0"/>
+              <w:rPr>
+                <w:b/>
+                <w:bCs/>
+                <w:sz w:val="24"/>
+                <w:lang w:val="en-US"/>
+              </w:rPr>
+            </w:pPr>
+          </w:p>
+        </w:tc>
+        <w:tc>
+          <w:tcPr>
+            <w:tcW w:w="2939" w:type="dxa"/>
           </w:tcPr>
           <w:p>
             <w:pPr>
@@ -647,7 +871,7 @@
         </w:tc>
         <w:tc>
           <w:tcPr>
-            <w:tcW w:w="11446" w:type="dxa"/>
+            <w:tcW w:w="6237" w:type="dxa"/>
           </w:tcPr>
           <w:p>
             <w:pPr>
@@ -671,21 +895,7 @@
                 <w:sz w:val="24"/>
                 <w:lang w:val="en-US"/>
               </w:rPr>
-              <w:t>inf</w:t>
-            </w:r>
-            <w:r>
-              <w:rPr>
-                <w:sz w:val="24"/>
-                <w:lang w:val="en-US"/>
-              </w:rPr>
-              <w:t>o</w:t>
-            </w:r>
-            <w:r>
-              <w:rPr>
-                <w:sz w:val="24"/>
-                <w:lang w:val="en-US"/>
-              </w:rPr>
-              <w:t>rmasi_</w:t>
+              <w:t>informasi_</w:t>
             </w:r>
             <w:proofErr w:type="gramStart"/>
             <w:r>
@@ -717,7 +927,7 @@
                 <w:sz w:val="24"/>
                 <w:lang w:val="en-US"/>
               </w:rPr>
-              <w:t>soal</w:t>
+              <w:t>Soal</w:t>
             </w:r>
             <w:proofErr w:type="spellEnd"/>
           </w:p>
@@ -726,7 +936,24 @@
       <w:tr>
         <w:tc>
           <w:tcPr>
-            <w:tcW w:w="3114" w:type="dxa"/>
+            <w:tcW w:w="458" w:type="dxa"/>
+          </w:tcPr>
+          <w:p>
+            <w:pPr>
+              <w:spacing w:line="360" w:lineRule="auto"/>
+              <w:ind w:left="0" w:firstLine="0"/>
+              <w:rPr>
+                <w:b/>
+                <w:bCs/>
+                <w:sz w:val="24"/>
+                <w:lang w:val="en-US"/>
+              </w:rPr>
+            </w:pPr>
+          </w:p>
+        </w:tc>
+        <w:tc>
+          <w:tcPr>
+            <w:tcW w:w="2939" w:type="dxa"/>
           </w:tcPr>
           <w:p>
             <w:pPr>
@@ -774,23 +1001,32 @@
         </w:tc>
         <w:tc>
           <w:tcPr>
-            <w:tcW w:w="11446" w:type="dxa"/>
-          </w:tcPr>
-          <w:p>
-            <w:pPr>
-              <w:spacing w:line="360" w:lineRule="auto"/>
-              <w:ind w:left="0" w:firstLine="0"/>
-              <w:rPr>
-                <w:sz w:val="24"/>
-                <w:lang w:val="en-US"/>
-              </w:rPr>
-            </w:pPr>
-            <w:r>
-              <w:rPr>
-                <w:sz w:val="24"/>
-                <w:lang w:val="en-US"/>
-              </w:rPr>
-              <w:t>PILIHAN GANDA</w:t>
+            <w:tcW w:w="6237" w:type="dxa"/>
+          </w:tcPr>
+          <w:p>
+            <w:pPr>
+              <w:spacing w:line="360" w:lineRule="auto"/>
+              <w:ind w:left="0" w:firstLine="0"/>
+              <w:rPr>
+                <w:sz w:val="24"/>
+                <w:lang w:val="en-US"/>
+              </w:rPr>
+            </w:pPr>
+            <w:proofErr w:type="spellStart"/>
+            <w:r>
+              <w:rPr>
+                <w:sz w:val="24"/>
+                <w:lang w:val="en-US"/>
+              </w:rPr>
+              <w:t>Pilihan</w:t>
+            </w:r>
+            <w:proofErr w:type="spellEnd"/>
+            <w:r>
+              <w:rPr>
+                <w:sz w:val="24"/>
+                <w:lang w:val="en-US"/>
+              </w:rPr>
+              <w:t xml:space="preserve"> Ganda</w:t>
             </w:r>
           </w:p>
         </w:tc>
@@ -798,7 +1034,24 @@
       <w:tr>
         <w:tc>
           <w:tcPr>
-            <w:tcW w:w="3114" w:type="dxa"/>
+            <w:tcW w:w="458" w:type="dxa"/>
+          </w:tcPr>
+          <w:p>
+            <w:pPr>
+              <w:spacing w:line="360" w:lineRule="auto"/>
+              <w:ind w:left="0" w:firstLine="0"/>
+              <w:rPr>
+                <w:b/>
+                <w:bCs/>
+                <w:sz w:val="24"/>
+                <w:lang w:val="en-US"/>
+              </w:rPr>
+            </w:pPr>
+          </w:p>
+        </w:tc>
+        <w:tc>
+          <w:tcPr>
+            <w:tcW w:w="2939" w:type="dxa"/>
           </w:tcPr>
           <w:p>
             <w:pPr>
@@ -846,7 +1099,7 @@
         </w:tc>
         <w:tc>
           <w:tcPr>
-            <w:tcW w:w="11446" w:type="dxa"/>
+            <w:tcW w:w="6237" w:type="dxa"/>
           </w:tcPr>
           <w:p>
             <w:pPr>
@@ -885,6 +1138,467 @@
             <w:r>
               <w:rPr>
                 <w:sz w:val="24"/>
+                <w:lang w:val="en-US"/>
+              </w:rPr>
+              <w:t>]</w:t>
+            </w:r>
+          </w:p>
+        </w:tc>
+      </w:tr>
+    </w:tbl>
+    <w:p>
+      <w:pPr>
+        <w:spacing w:after="0" w:line="240" w:lineRule="auto"/>
+        <w:rPr>
+          <w:b/>
+          <w:sz w:val="28"/>
+          <w:szCs w:val="24"/>
+        </w:rPr>
+      </w:pPr>
+    </w:p>
+    <w:tbl>
+      <w:tblPr>
+        <w:tblStyle w:val="TableGrid"/>
+        <w:tblW w:w="9634" w:type="dxa"/>
+        <w:tblLook w:val="04A0" w:firstRow="1" w:lastRow="0" w:firstColumn="1" w:lastColumn="0" w:noHBand="0" w:noVBand="1"/>
+      </w:tblPr>
+      <w:tblGrid>
+        <w:gridCol w:w="421"/>
+        <w:gridCol w:w="3496"/>
+        <w:gridCol w:w="5717"/>
+      </w:tblGrid>
+      <w:tr>
+        <w:trPr>
+          <w:trHeight w:val="293"/>
+          <w:tblHeader/>
+        </w:trPr>
+        <w:tc>
+          <w:tcPr>
+            <w:tcW w:w="421" w:type="dxa"/>
+            <w:shd w:val="clear" w:color="auto" w:fill="D9D9D9" w:themeFill="background1" w:themeFillShade="D9"/>
+          </w:tcPr>
+          <w:p>
+            <w:pPr>
+              <w:spacing w:line="360" w:lineRule="auto"/>
+              <w:ind w:left="0" w:firstLine="0"/>
+              <w:rPr>
+                <w:b/>
+                <w:sz w:val="24"/>
+                <w:szCs w:val="24"/>
+                <w:lang w:val="en-US"/>
+              </w:rPr>
+            </w:pPr>
+            <w:r>
+              <w:rPr>
+                <w:b/>
+                <w:sz w:val="24"/>
+                <w:szCs w:val="24"/>
+                <w:lang w:val="en-US"/>
+              </w:rPr>
+              <w:t>2</w:t>
+            </w:r>
+          </w:p>
+        </w:tc>
+        <w:tc>
+          <w:tcPr>
+            <w:tcW w:w="9213" w:type="dxa"/>
+            <w:gridSpan w:val="2"/>
+            <w:shd w:val="clear" w:color="auto" w:fill="D9D9D9" w:themeFill="background1" w:themeFillShade="D9"/>
+          </w:tcPr>
+          <w:p>
+            <w:pPr>
+              <w:spacing w:line="360" w:lineRule="auto"/>
+              <w:ind w:left="0" w:firstLine="0"/>
+              <w:rPr>
+                <w:b/>
+                <w:sz w:val="24"/>
+                <w:szCs w:val="24"/>
+                <w:lang w:val="en-US"/>
+              </w:rPr>
+            </w:pPr>
+            <w:r>
+              <w:rPr>
+                <w:b/>
+                <w:sz w:val="24"/>
+                <w:szCs w:val="24"/>
+                <w:lang w:val="en-US"/>
+              </w:rPr>
+              <w:t>PEMETAAN CAPAIAN PEMBELAJARAN</w:t>
+            </w:r>
+          </w:p>
+        </w:tc>
+      </w:tr>
+      <w:tr>
+        <w:tc>
+          <w:tcPr>
+            <w:tcW w:w="421" w:type="dxa"/>
+          </w:tcPr>
+          <w:p>
+            <w:pPr>
+              <w:spacing w:line="360" w:lineRule="auto"/>
+              <w:jc w:val="center"/>
+              <w:rPr>
+                <w:b/>
+                <w:sz w:val="24"/>
+                <w:szCs w:val="24"/>
+              </w:rPr>
+            </w:pPr>
+          </w:p>
+        </w:tc>
+        <w:tc>
+          <w:tcPr>
+            <w:tcW w:w="3496" w:type="dxa"/>
+          </w:tcPr>
+          <w:p>
+            <w:pPr>
+              <w:spacing w:line="360" w:lineRule="auto"/>
+              <w:ind w:left="0" w:firstLine="0"/>
+              <w:rPr>
+                <w:b/>
+                <w:bCs/>
+                <w:sz w:val="24"/>
+                <w:szCs w:val="24"/>
+                <w:lang w:val="en-US"/>
+              </w:rPr>
+            </w:pPr>
+            <w:proofErr w:type="spellStart"/>
+            <w:r>
+              <w:rPr>
+                <w:b/>
+                <w:bCs/>
+                <w:sz w:val="24"/>
+                <w:szCs w:val="24"/>
+                <w:lang w:val="en-US"/>
+              </w:rPr>
+              <w:t>Capaian</w:t>
+            </w:r>
+            <w:proofErr w:type="spellEnd"/>
+            <w:r>
+              <w:rPr>
+                <w:b/>
+                <w:bCs/>
+                <w:sz w:val="24"/>
+                <w:szCs w:val="24"/>
+                <w:lang w:val="en-US"/>
+              </w:rPr>
+              <w:t xml:space="preserve"> </w:t>
+            </w:r>
+            <w:proofErr w:type="spellStart"/>
+            <w:r>
+              <w:rPr>
+                <w:b/>
+                <w:bCs/>
+                <w:sz w:val="24"/>
+                <w:szCs w:val="24"/>
+                <w:lang w:val="en-US"/>
+              </w:rPr>
+              <w:t>Pembelajaran</w:t>
+            </w:r>
+            <w:proofErr w:type="spellEnd"/>
+          </w:p>
+        </w:tc>
+        <w:tc>
+          <w:tcPr>
+            <w:tcW w:w="5717" w:type="dxa"/>
+          </w:tcPr>
+          <w:p>
+            <w:pPr>
+              <w:spacing w:line="360" w:lineRule="auto"/>
+              <w:ind w:left="0" w:firstLine="0"/>
+              <w:rPr>
+                <w:sz w:val="24"/>
+                <w:szCs w:val="24"/>
+                <w:lang w:val="en-US"/>
+              </w:rPr>
+            </w:pPr>
+            <w:r>
+              <w:rPr>
+                <w:sz w:val="24"/>
+                <w:szCs w:val="24"/>
+                <w:lang w:val="en-US"/>
+              </w:rPr>
+              <w:t>[</w:t>
+            </w:r>
+            <w:proofErr w:type="spellStart"/>
+            <w:r>
+              <w:rPr>
+                <w:sz w:val="24"/>
+                <w:szCs w:val="24"/>
+                <w:lang w:val="en-US"/>
+              </w:rPr>
+              <w:t>informasi_</w:t>
+            </w:r>
+            <w:proofErr w:type="gramStart"/>
+            <w:r>
+              <w:rPr>
+                <w:sz w:val="24"/>
+                <w:szCs w:val="24"/>
+                <w:lang w:val="en-US"/>
+              </w:rPr>
+              <w:t>umum.capaian</w:t>
+            </w:r>
+            <w:proofErr w:type="gramEnd"/>
+            <w:r>
+              <w:rPr>
+                <w:sz w:val="24"/>
+                <w:szCs w:val="24"/>
+                <w:lang w:val="en-US"/>
+              </w:rPr>
+              <w:t>_pembelajaran_redaksi</w:t>
+            </w:r>
+            <w:proofErr w:type="spellEnd"/>
+            <w:r>
+              <w:rPr>
+                <w:sz w:val="24"/>
+                <w:szCs w:val="24"/>
+                <w:lang w:val="en-US"/>
+              </w:rPr>
+              <w:t>]</w:t>
+            </w:r>
+          </w:p>
+        </w:tc>
+      </w:tr>
+      <w:tr>
+        <w:tc>
+          <w:tcPr>
+            <w:tcW w:w="421" w:type="dxa"/>
+          </w:tcPr>
+          <w:p>
+            <w:pPr>
+              <w:spacing w:line="360" w:lineRule="auto"/>
+              <w:jc w:val="center"/>
+              <w:rPr>
+                <w:b/>
+                <w:sz w:val="24"/>
+                <w:szCs w:val="24"/>
+              </w:rPr>
+            </w:pPr>
+          </w:p>
+        </w:tc>
+        <w:tc>
+          <w:tcPr>
+            <w:tcW w:w="3496" w:type="dxa"/>
+          </w:tcPr>
+          <w:p>
+            <w:pPr>
+              <w:spacing w:line="360" w:lineRule="auto"/>
+              <w:ind w:left="0" w:firstLine="0"/>
+              <w:rPr>
+                <w:b/>
+                <w:bCs/>
+                <w:sz w:val="24"/>
+                <w:szCs w:val="24"/>
+                <w:lang w:val="en-US"/>
+              </w:rPr>
+            </w:pPr>
+            <w:r>
+              <w:rPr>
+                <w:b/>
+                <w:bCs/>
+                <w:sz w:val="24"/>
+                <w:szCs w:val="24"/>
+                <w:lang w:val="en-US"/>
+              </w:rPr>
+              <w:t>Domain/</w:t>
+            </w:r>
+            <w:proofErr w:type="spellStart"/>
+            <w:r>
+              <w:rPr>
+                <w:b/>
+                <w:bCs/>
+                <w:sz w:val="24"/>
+                <w:szCs w:val="24"/>
+                <w:lang w:val="en-US"/>
+              </w:rPr>
+              <w:t>Elemen</w:t>
+            </w:r>
+            <w:proofErr w:type="spellEnd"/>
+          </w:p>
+        </w:tc>
+        <w:tc>
+          <w:tcPr>
+            <w:tcW w:w="5717" w:type="dxa"/>
+          </w:tcPr>
+          <w:p>
+            <w:pPr>
+              <w:spacing w:line="360" w:lineRule="auto"/>
+              <w:ind w:left="0" w:firstLine="0"/>
+              <w:rPr>
+                <w:sz w:val="24"/>
+                <w:szCs w:val="24"/>
+                <w:lang w:val="en-US"/>
+              </w:rPr>
+            </w:pPr>
+            <w:r>
+              <w:rPr>
+                <w:sz w:val="24"/>
+                <w:szCs w:val="24"/>
+                <w:lang w:val="en-US"/>
+              </w:rPr>
+              <w:t>[</w:t>
+            </w:r>
+            <w:proofErr w:type="spellStart"/>
+            <w:r>
+              <w:rPr>
+                <w:sz w:val="24"/>
+                <w:szCs w:val="24"/>
+                <w:lang w:val="en-US"/>
+              </w:rPr>
+              <w:t>informasi_</w:t>
+            </w:r>
+            <w:proofErr w:type="gramStart"/>
+            <w:r>
+              <w:rPr>
+                <w:sz w:val="24"/>
+                <w:szCs w:val="24"/>
+                <w:lang w:val="en-US"/>
+              </w:rPr>
+              <w:t>umum.elemen</w:t>
+            </w:r>
+            <w:proofErr w:type="gramEnd"/>
+            <w:r>
+              <w:rPr>
+                <w:sz w:val="24"/>
+                <w:szCs w:val="24"/>
+                <w:lang w:val="en-US"/>
+              </w:rPr>
+              <w:t>_capaian</w:t>
+            </w:r>
+            <w:proofErr w:type="spellEnd"/>
+            <w:r>
+              <w:rPr>
+                <w:sz w:val="24"/>
+                <w:szCs w:val="24"/>
+                <w:lang w:val="en-US"/>
+              </w:rPr>
+              <w:t>]</w:t>
+            </w:r>
+          </w:p>
+        </w:tc>
+      </w:tr>
+      <w:tr>
+        <w:tc>
+          <w:tcPr>
+            <w:tcW w:w="421" w:type="dxa"/>
+          </w:tcPr>
+          <w:p>
+            <w:pPr>
+              <w:spacing w:line="360" w:lineRule="auto"/>
+              <w:jc w:val="center"/>
+              <w:rPr>
+                <w:b/>
+                <w:sz w:val="24"/>
+                <w:szCs w:val="24"/>
+              </w:rPr>
+            </w:pPr>
+          </w:p>
+        </w:tc>
+        <w:tc>
+          <w:tcPr>
+            <w:tcW w:w="3496" w:type="dxa"/>
+          </w:tcPr>
+          <w:p>
+            <w:pPr>
+              <w:spacing w:line="360" w:lineRule="auto"/>
+              <w:ind w:left="0" w:firstLine="0"/>
+              <w:rPr>
+                <w:b/>
+                <w:bCs/>
+                <w:sz w:val="24"/>
+                <w:szCs w:val="24"/>
+                <w:lang w:val="en-US"/>
+              </w:rPr>
+            </w:pPr>
+            <w:proofErr w:type="spellStart"/>
+            <w:r>
+              <w:rPr>
+                <w:b/>
+                <w:bCs/>
+                <w:sz w:val="24"/>
+                <w:szCs w:val="24"/>
+                <w:lang w:val="en-US"/>
+              </w:rPr>
+              <w:t>Pokok</w:t>
+            </w:r>
+            <w:proofErr w:type="spellEnd"/>
+            <w:r>
+              <w:rPr>
+                <w:b/>
+                <w:bCs/>
+                <w:sz w:val="24"/>
+                <w:szCs w:val="24"/>
+                <w:lang w:val="en-US"/>
+              </w:rPr>
+              <w:t xml:space="preserve"> </w:t>
+            </w:r>
+            <w:proofErr w:type="spellStart"/>
+            <w:r>
+              <w:rPr>
+                <w:b/>
+                <w:bCs/>
+                <w:sz w:val="24"/>
+                <w:szCs w:val="24"/>
+                <w:lang w:val="en-US"/>
+              </w:rPr>
+              <w:t>Materi</w:t>
+            </w:r>
+            <w:proofErr w:type="spellEnd"/>
+          </w:p>
+        </w:tc>
+        <w:tc>
+          <w:tcPr>
+            <w:tcW w:w="5717" w:type="dxa"/>
+          </w:tcPr>
+          <w:p>
+            <w:pPr>
+              <w:spacing w:line="360" w:lineRule="auto"/>
+              <w:ind w:left="0" w:firstLine="0"/>
+              <w:rPr>
+                <w:sz w:val="24"/>
+                <w:szCs w:val="24"/>
+                <w:lang w:val="en-US"/>
+              </w:rPr>
+            </w:pPr>
+            <w:r>
+              <w:rPr>
+                <w:sz w:val="24"/>
+                <w:szCs w:val="24"/>
+                <w:lang w:val="en-US"/>
+              </w:rPr>
+              <w:t>[</w:t>
+            </w:r>
+            <w:proofErr w:type="spellStart"/>
+            <w:r>
+              <w:rPr>
+                <w:sz w:val="24"/>
+                <w:szCs w:val="24"/>
+                <w:lang w:val="en-US"/>
+              </w:rPr>
+              <w:t>informasi_</w:t>
+            </w:r>
+            <w:proofErr w:type="gramStart"/>
+            <w:r>
+              <w:rPr>
+                <w:sz w:val="24"/>
+                <w:szCs w:val="24"/>
+                <w:lang w:val="en-US"/>
+              </w:rPr>
+              <w:t>umum.pokok</w:t>
+            </w:r>
+            <w:proofErr w:type="gramEnd"/>
+            <w:r>
+              <w:rPr>
+                <w:sz w:val="24"/>
+                <w:szCs w:val="24"/>
+                <w:lang w:val="en-US"/>
+              </w:rPr>
+              <w:t>_materi</w:t>
+            </w:r>
+            <w:proofErr w:type="spellEnd"/>
+            <w:r>
+              <w:rPr>
+                <w:sz w:val="24"/>
+                <w:szCs w:val="24"/>
                 <w:lang w:val="en-US"/>
               </w:rPr>
               <w:t>]</w:t>
@@ -924,551 +1638,109 @@
         <w:rPr>
           <w:lang w:val="en-US"/>
         </w:rPr>
-        <w:t xml:space="preserve">KONTEN </w:t>
-      </w:r>
-      <w:r>
-        <w:rPr>
-          <w:lang w:val="en-US"/>
-        </w:rPr>
-        <w:t>KISI-KISI</w:t>
-      </w:r>
-      <w:r>
-        <w:rPr>
-          <w:lang w:val="en-US"/>
-        </w:rPr>
-        <w:t xml:space="preserve"> SOAL</w:t>
+        <w:t>KOMPONEN INTI</w:t>
       </w:r>
     </w:p>
     <w:tbl>
       <w:tblPr>
         <w:tblStyle w:val="TableGrid"/>
-        <w:tblW w:w="0" w:type="auto"/>
-        <w:tblLook w:val="04A0" w:firstRow="1" w:lastRow="0" w:firstColumn="1" w:lastColumn="0" w:noHBand="0" w:noVBand="1"/>
-      </w:tblPr>
-      <w:tblGrid>
-        <w:gridCol w:w="421"/>
-        <w:gridCol w:w="3260"/>
-        <w:gridCol w:w="5947"/>
-      </w:tblGrid>
-      <w:tr>
-        <w:trPr>
-          <w:trHeight w:val="293"/>
-          <w:tblHeader/>
-        </w:trPr>
-        <w:tc>
-          <w:tcPr>
-            <w:tcW w:w="421" w:type="dxa"/>
-            <w:shd w:val="clear" w:color="auto" w:fill="D9D9D9" w:themeFill="background1" w:themeFillShade="D9"/>
-          </w:tcPr>
-          <w:p>
-            <w:pPr>
-              <w:spacing w:line="360" w:lineRule="auto"/>
-              <w:ind w:left="0" w:firstLine="0"/>
-              <w:rPr>
-                <w:b/>
-                <w:sz w:val="24"/>
-                <w:szCs w:val="24"/>
-                <w:lang w:val="en-US"/>
-              </w:rPr>
-            </w:pPr>
-            <w:r>
-              <w:rPr>
-                <w:b/>
-                <w:sz w:val="24"/>
-                <w:szCs w:val="24"/>
-                <w:lang w:val="en-US"/>
-              </w:rPr>
-              <w:t>1</w:t>
-            </w:r>
-          </w:p>
-        </w:tc>
-        <w:tc>
-          <w:tcPr>
-            <w:tcW w:w="9207" w:type="dxa"/>
-            <w:gridSpan w:val="2"/>
-            <w:shd w:val="clear" w:color="auto" w:fill="D9D9D9" w:themeFill="background1" w:themeFillShade="D9"/>
-          </w:tcPr>
-          <w:p>
-            <w:pPr>
-              <w:spacing w:line="360" w:lineRule="auto"/>
-              <w:ind w:left="0" w:firstLine="0"/>
-              <w:rPr>
-                <w:b/>
-                <w:sz w:val="24"/>
-                <w:szCs w:val="24"/>
-                <w:lang w:val="en-US"/>
-              </w:rPr>
-            </w:pPr>
-            <w:r>
-              <w:rPr>
-                <w:b/>
-                <w:sz w:val="24"/>
-                <w:szCs w:val="24"/>
-                <w:lang w:val="en-US"/>
-              </w:rPr>
-              <w:t>IDENTITAS KISI-KISI</w:t>
-            </w:r>
-          </w:p>
-        </w:tc>
-      </w:tr>
-      <w:tr>
-        <w:tc>
-          <w:tcPr>
-            <w:tcW w:w="421" w:type="dxa"/>
-          </w:tcPr>
-          <w:p>
-            <w:pPr>
-              <w:spacing w:line="360" w:lineRule="auto"/>
-              <w:jc w:val="center"/>
-              <w:rPr>
-                <w:b/>
-                <w:sz w:val="24"/>
-                <w:szCs w:val="24"/>
-              </w:rPr>
-            </w:pPr>
-          </w:p>
-        </w:tc>
-        <w:tc>
-          <w:tcPr>
-            <w:tcW w:w="3260" w:type="dxa"/>
-          </w:tcPr>
-          <w:p>
-            <w:pPr>
-              <w:spacing w:line="360" w:lineRule="auto"/>
-              <w:ind w:left="0" w:firstLine="0"/>
-              <w:rPr>
-                <w:b/>
-                <w:bCs/>
-                <w:sz w:val="24"/>
-                <w:szCs w:val="24"/>
-                <w:lang w:val="en-US"/>
-              </w:rPr>
-            </w:pPr>
-            <w:proofErr w:type="spellStart"/>
-            <w:r>
-              <w:rPr>
-                <w:b/>
-                <w:bCs/>
-                <w:sz w:val="24"/>
-                <w:szCs w:val="24"/>
-                <w:lang w:val="en-US"/>
-              </w:rPr>
-              <w:t>Capaian</w:t>
-            </w:r>
-            <w:proofErr w:type="spellEnd"/>
-            <w:r>
-              <w:rPr>
-                <w:b/>
-                <w:bCs/>
-                <w:sz w:val="24"/>
-                <w:szCs w:val="24"/>
-                <w:lang w:val="en-US"/>
-              </w:rPr>
-              <w:t xml:space="preserve"> </w:t>
-            </w:r>
-            <w:proofErr w:type="spellStart"/>
-            <w:r>
-              <w:rPr>
-                <w:b/>
-                <w:bCs/>
-                <w:sz w:val="24"/>
-                <w:szCs w:val="24"/>
-                <w:lang w:val="en-US"/>
-              </w:rPr>
-              <w:t>Pembelajaran</w:t>
-            </w:r>
-            <w:proofErr w:type="spellEnd"/>
-          </w:p>
-        </w:tc>
-        <w:tc>
-          <w:tcPr>
-            <w:tcW w:w="5947" w:type="dxa"/>
-          </w:tcPr>
-          <w:p>
-            <w:pPr>
-              <w:spacing w:line="360" w:lineRule="auto"/>
-              <w:ind w:left="0" w:firstLine="0"/>
-              <w:rPr>
-                <w:sz w:val="24"/>
-                <w:szCs w:val="24"/>
-                <w:lang w:val="en-US"/>
-              </w:rPr>
-            </w:pPr>
-            <w:r>
-              <w:rPr>
-                <w:sz w:val="24"/>
-                <w:szCs w:val="24"/>
-                <w:lang w:val="en-US"/>
-              </w:rPr>
-              <w:t>[</w:t>
-            </w:r>
-            <w:proofErr w:type="spellStart"/>
-            <w:r>
-              <w:rPr>
-                <w:sz w:val="24"/>
-                <w:szCs w:val="24"/>
-                <w:lang w:val="en-US"/>
-              </w:rPr>
-              <w:t>informasi_</w:t>
-            </w:r>
-            <w:proofErr w:type="gramStart"/>
-            <w:r>
-              <w:rPr>
-                <w:sz w:val="24"/>
-                <w:szCs w:val="24"/>
-                <w:lang w:val="en-US"/>
-              </w:rPr>
-              <w:t>umum.capaian</w:t>
-            </w:r>
-            <w:proofErr w:type="gramEnd"/>
-            <w:r>
-              <w:rPr>
-                <w:sz w:val="24"/>
-                <w:szCs w:val="24"/>
-                <w:lang w:val="en-US"/>
-              </w:rPr>
-              <w:t>_pembelajaran</w:t>
-            </w:r>
-            <w:r>
-              <w:rPr>
-                <w:sz w:val="24"/>
-                <w:szCs w:val="24"/>
-                <w:lang w:val="en-US"/>
-              </w:rPr>
-              <w:t>_redaksi</w:t>
-            </w:r>
-            <w:proofErr w:type="spellEnd"/>
-            <w:r>
-              <w:rPr>
-                <w:sz w:val="24"/>
-                <w:szCs w:val="24"/>
-                <w:lang w:val="en-US"/>
-              </w:rPr>
-              <w:t>]</w:t>
-            </w:r>
-          </w:p>
-        </w:tc>
-      </w:tr>
-      <w:tr>
-        <w:tc>
-          <w:tcPr>
-            <w:tcW w:w="421" w:type="dxa"/>
-          </w:tcPr>
-          <w:p>
-            <w:pPr>
-              <w:spacing w:line="360" w:lineRule="auto"/>
-              <w:jc w:val="center"/>
-              <w:rPr>
-                <w:b/>
-                <w:sz w:val="24"/>
-                <w:szCs w:val="24"/>
-              </w:rPr>
-            </w:pPr>
-          </w:p>
-        </w:tc>
-        <w:tc>
-          <w:tcPr>
-            <w:tcW w:w="3260" w:type="dxa"/>
-          </w:tcPr>
-          <w:p>
-            <w:pPr>
-              <w:spacing w:line="360" w:lineRule="auto"/>
-              <w:ind w:left="0" w:firstLine="0"/>
-              <w:rPr>
-                <w:b/>
-                <w:bCs/>
-                <w:sz w:val="24"/>
-                <w:szCs w:val="24"/>
-                <w:lang w:val="en-US"/>
-              </w:rPr>
-            </w:pPr>
-            <w:r>
-              <w:rPr>
-                <w:b/>
-                <w:bCs/>
-                <w:sz w:val="24"/>
-                <w:szCs w:val="24"/>
-                <w:lang w:val="en-US"/>
-              </w:rPr>
-              <w:t>Domain/</w:t>
-            </w:r>
-            <w:proofErr w:type="spellStart"/>
-            <w:r>
-              <w:rPr>
-                <w:b/>
-                <w:bCs/>
-                <w:sz w:val="24"/>
-                <w:szCs w:val="24"/>
-                <w:lang w:val="en-US"/>
-              </w:rPr>
-              <w:t>Elemen</w:t>
-            </w:r>
-            <w:proofErr w:type="spellEnd"/>
-          </w:p>
-        </w:tc>
-        <w:tc>
-          <w:tcPr>
-            <w:tcW w:w="5947" w:type="dxa"/>
-          </w:tcPr>
-          <w:p>
-            <w:pPr>
-              <w:spacing w:line="360" w:lineRule="auto"/>
-              <w:ind w:left="0" w:firstLine="0"/>
-              <w:rPr>
-                <w:sz w:val="24"/>
-                <w:szCs w:val="24"/>
-                <w:lang w:val="en-US"/>
-              </w:rPr>
-            </w:pPr>
-            <w:r>
-              <w:rPr>
-                <w:sz w:val="24"/>
-                <w:szCs w:val="24"/>
-                <w:lang w:val="en-US"/>
-              </w:rPr>
-              <w:t>[</w:t>
-            </w:r>
-            <w:proofErr w:type="spellStart"/>
-            <w:r>
-              <w:rPr>
-                <w:sz w:val="24"/>
-                <w:szCs w:val="24"/>
-                <w:lang w:val="en-US"/>
-              </w:rPr>
-              <w:t>informasi_</w:t>
-            </w:r>
-            <w:proofErr w:type="gramStart"/>
-            <w:r>
-              <w:rPr>
-                <w:sz w:val="24"/>
-                <w:szCs w:val="24"/>
-                <w:lang w:val="en-US"/>
-              </w:rPr>
-              <w:t>umum.elemen</w:t>
-            </w:r>
-            <w:proofErr w:type="gramEnd"/>
-            <w:r>
-              <w:rPr>
-                <w:sz w:val="24"/>
-                <w:szCs w:val="24"/>
-                <w:lang w:val="en-US"/>
-              </w:rPr>
-              <w:t>_capaian</w:t>
-            </w:r>
-            <w:proofErr w:type="spellEnd"/>
-            <w:r>
-              <w:rPr>
-                <w:sz w:val="24"/>
-                <w:szCs w:val="24"/>
-                <w:lang w:val="en-US"/>
-              </w:rPr>
-              <w:t>]</w:t>
-            </w:r>
-          </w:p>
-        </w:tc>
-      </w:tr>
-      <w:tr>
-        <w:tc>
-          <w:tcPr>
-            <w:tcW w:w="421" w:type="dxa"/>
-          </w:tcPr>
-          <w:p>
-            <w:pPr>
-              <w:spacing w:line="360" w:lineRule="auto"/>
-              <w:jc w:val="center"/>
-              <w:rPr>
-                <w:b/>
-                <w:sz w:val="24"/>
-                <w:szCs w:val="24"/>
-              </w:rPr>
-            </w:pPr>
-          </w:p>
-        </w:tc>
-        <w:tc>
-          <w:tcPr>
-            <w:tcW w:w="3260" w:type="dxa"/>
-          </w:tcPr>
-          <w:p>
-            <w:pPr>
-              <w:spacing w:line="360" w:lineRule="auto"/>
-              <w:ind w:left="0" w:firstLine="0"/>
-              <w:rPr>
-                <w:b/>
-                <w:bCs/>
-                <w:sz w:val="24"/>
-                <w:szCs w:val="24"/>
-                <w:lang w:val="en-US"/>
-              </w:rPr>
-            </w:pPr>
-            <w:proofErr w:type="spellStart"/>
-            <w:r>
-              <w:rPr>
-                <w:b/>
-                <w:bCs/>
-                <w:sz w:val="24"/>
-                <w:szCs w:val="24"/>
-                <w:lang w:val="en-US"/>
-              </w:rPr>
-              <w:t>Pokok</w:t>
-            </w:r>
-            <w:proofErr w:type="spellEnd"/>
-            <w:r>
-              <w:rPr>
-                <w:b/>
-                <w:bCs/>
-                <w:sz w:val="24"/>
-                <w:szCs w:val="24"/>
-                <w:lang w:val="en-US"/>
-              </w:rPr>
-              <w:t xml:space="preserve"> </w:t>
-            </w:r>
-            <w:proofErr w:type="spellStart"/>
-            <w:r>
-              <w:rPr>
-                <w:b/>
-                <w:bCs/>
-                <w:sz w:val="24"/>
-                <w:szCs w:val="24"/>
-                <w:lang w:val="en-US"/>
-              </w:rPr>
-              <w:t>Materi</w:t>
-            </w:r>
-            <w:proofErr w:type="spellEnd"/>
-          </w:p>
-        </w:tc>
-        <w:tc>
-          <w:tcPr>
-            <w:tcW w:w="5947" w:type="dxa"/>
-          </w:tcPr>
-          <w:p>
-            <w:pPr>
-              <w:spacing w:line="360" w:lineRule="auto"/>
-              <w:ind w:left="0" w:firstLine="0"/>
-              <w:rPr>
-                <w:sz w:val="24"/>
-                <w:szCs w:val="24"/>
-                <w:lang w:val="en-US"/>
-              </w:rPr>
-            </w:pPr>
-            <w:r>
-              <w:rPr>
-                <w:sz w:val="24"/>
-                <w:szCs w:val="24"/>
-                <w:lang w:val="en-US"/>
-              </w:rPr>
-              <w:t>[</w:t>
-            </w:r>
-            <w:proofErr w:type="spellStart"/>
-            <w:r>
-              <w:rPr>
-                <w:sz w:val="24"/>
-                <w:szCs w:val="24"/>
-                <w:lang w:val="en-US"/>
-              </w:rPr>
-              <w:t>informasi_</w:t>
-            </w:r>
-            <w:proofErr w:type="gramStart"/>
-            <w:r>
-              <w:rPr>
-                <w:sz w:val="24"/>
-                <w:szCs w:val="24"/>
-                <w:lang w:val="en-US"/>
-              </w:rPr>
-              <w:t>umum.pokok</w:t>
-            </w:r>
-            <w:proofErr w:type="gramEnd"/>
-            <w:r>
-              <w:rPr>
-                <w:sz w:val="24"/>
-                <w:szCs w:val="24"/>
-                <w:lang w:val="en-US"/>
-              </w:rPr>
-              <w:t>_materi</w:t>
-            </w:r>
-            <w:proofErr w:type="spellEnd"/>
-            <w:r>
-              <w:rPr>
-                <w:sz w:val="24"/>
-                <w:szCs w:val="24"/>
-                <w:lang w:val="en-US"/>
-              </w:rPr>
-              <w:t>]</w:t>
-            </w:r>
-          </w:p>
-        </w:tc>
-      </w:tr>
-    </w:tbl>
-    <w:p/>
-    <w:tbl>
-      <w:tblPr>
-        <w:tblStyle w:val="TableGrid"/>
-        <w:tblW w:w="0" w:type="auto"/>
+        <w:tblW w:w="9634" w:type="dxa"/>
         <w:tblLayout w:type="fixed"/>
         <w:tblLook w:val="04A0" w:firstRow="1" w:lastRow="0" w:firstColumn="1" w:lastColumn="0" w:noHBand="0" w:noVBand="1"/>
       </w:tblPr>
       <w:tblGrid>
-        <w:gridCol w:w="421"/>
-        <w:gridCol w:w="1701"/>
-        <w:gridCol w:w="5811"/>
-        <w:gridCol w:w="1695"/>
+        <w:gridCol w:w="1980"/>
+        <w:gridCol w:w="5670"/>
+        <w:gridCol w:w="1984"/>
       </w:tblGrid>
       <w:tr>
         <w:tc>
           <w:tcPr>
-            <w:tcW w:w="421" w:type="dxa"/>
+            <w:tcW w:w="1980" w:type="dxa"/>
             <w:shd w:val="clear" w:color="auto" w:fill="DBDBDB" w:themeFill="accent3" w:themeFillTint="66"/>
           </w:tcPr>
           <w:p>
             <w:pPr>
               <w:spacing w:line="360" w:lineRule="auto"/>
               <w:ind w:left="0" w:firstLine="0"/>
-              <w:rPr>
-                <w:b/>
-                <w:bCs/>
-                <w:sz w:val="24"/>
-                <w:szCs w:val="24"/>
-                <w:lang w:val="en-US"/>
-              </w:rPr>
-            </w:pPr>
-            <w:r>
-              <w:rPr>
-                <w:b/>
-                <w:bCs/>
-                <w:sz w:val="24"/>
-                <w:szCs w:val="24"/>
-                <w:lang w:val="en-US"/>
-              </w:rPr>
-              <w:t>2</w:t>
-            </w:r>
-          </w:p>
-        </w:tc>
-        <w:tc>
-          <w:tcPr>
-            <w:tcW w:w="9207" w:type="dxa"/>
-            <w:gridSpan w:val="3"/>
+              <w:jc w:val="center"/>
+              <w:rPr>
+                <w:b/>
+                <w:bCs/>
+                <w:sz w:val="24"/>
+                <w:szCs w:val="24"/>
+                <w:lang w:val="en-US"/>
+              </w:rPr>
+            </w:pPr>
+            <w:r>
+              <w:rPr>
+                <w:b/>
+                <w:bCs/>
+                <w:sz w:val="24"/>
+                <w:szCs w:val="24"/>
+                <w:lang w:val="en-US"/>
+              </w:rPr>
+              <w:t>NO</w:t>
+            </w:r>
+          </w:p>
+        </w:tc>
+        <w:tc>
+          <w:tcPr>
+            <w:tcW w:w="5670" w:type="dxa"/>
+            <w:shd w:val="clear" w:color="auto" w:fill="D9D9D9" w:themeFill="background1" w:themeFillShade="D9"/>
+          </w:tcPr>
+          <w:p>
+            <w:pPr>
+              <w:spacing w:line="360" w:lineRule="auto"/>
+              <w:ind w:left="0" w:firstLine="0"/>
+              <w:jc w:val="center"/>
+              <w:rPr>
+                <w:b/>
+                <w:bCs/>
+                <w:sz w:val="24"/>
+                <w:szCs w:val="24"/>
+                <w:lang w:val="en-US"/>
+              </w:rPr>
+            </w:pPr>
+            <w:r>
+              <w:rPr>
+                <w:b/>
+                <w:bCs/>
+                <w:sz w:val="24"/>
+                <w:szCs w:val="24"/>
+                <w:lang w:val="en-US"/>
+              </w:rPr>
+              <w:t>INDIKATOR SOAL</w:t>
+            </w:r>
+          </w:p>
+        </w:tc>
+        <w:tc>
+          <w:tcPr>
+            <w:tcW w:w="1984" w:type="dxa"/>
             <w:shd w:val="clear" w:color="auto" w:fill="DBDBDB" w:themeFill="accent3" w:themeFillTint="66"/>
           </w:tcPr>
           <w:p>
             <w:pPr>
               <w:spacing w:line="360" w:lineRule="auto"/>
               <w:ind w:left="0" w:firstLine="0"/>
-              <w:rPr>
-                <w:b/>
-                <w:bCs/>
-                <w:sz w:val="24"/>
-                <w:szCs w:val="24"/>
-                <w:lang w:val="en-US"/>
-              </w:rPr>
-            </w:pPr>
-            <w:r>
-              <w:rPr>
-                <w:b/>
-                <w:bCs/>
-                <w:sz w:val="24"/>
-                <w:szCs w:val="24"/>
-                <w:lang w:val="en-US"/>
-              </w:rPr>
-              <w:t>KISI-KISI SOAL</w:t>
+              <w:jc w:val="center"/>
+              <w:rPr>
+                <w:b/>
+                <w:bCs/>
+                <w:sz w:val="24"/>
+                <w:szCs w:val="24"/>
+                <w:lang w:val="en-US"/>
+              </w:rPr>
+            </w:pPr>
+            <w:r>
+              <w:rPr>
+                <w:b/>
+                <w:bCs/>
+                <w:sz w:val="24"/>
+                <w:szCs w:val="24"/>
+                <w:lang w:val="en-US"/>
+              </w:rPr>
+              <w:t>NO. SOAL</w:t>
             </w:r>
           </w:p>
         </w:tc>
@@ -1476,23 +1748,8 @@
       <w:tr>
         <w:tc>
           <w:tcPr>
-            <w:tcW w:w="421" w:type="dxa"/>
-          </w:tcPr>
-          <w:p>
-            <w:pPr>
-              <w:spacing w:line="360" w:lineRule="auto"/>
-              <w:ind w:left="0" w:firstLine="0"/>
-              <w:rPr>
-                <w:sz w:val="24"/>
-                <w:szCs w:val="24"/>
-              </w:rPr>
-            </w:pPr>
-          </w:p>
-        </w:tc>
-        <w:tc>
-          <w:tcPr>
-            <w:tcW w:w="1701" w:type="dxa"/>
-            <w:shd w:val="clear" w:color="auto" w:fill="C5E0B3" w:themeFill="accent6" w:themeFillTint="66"/>
+            <w:tcW w:w="1980" w:type="dxa"/>
+            <w:vAlign w:val="center"/>
           </w:tcPr>
           <w:p>
             <w:pPr>
@@ -1500,133 +1757,18 @@
               <w:ind w:left="0" w:firstLine="0"/>
               <w:jc w:val="center"/>
               <w:rPr>
-                <w:b/>
-                <w:bCs/>
-                <w:sz w:val="24"/>
-                <w:szCs w:val="24"/>
-                <w:lang w:val="en-US"/>
-              </w:rPr>
-            </w:pPr>
-            <w:r>
-              <w:rPr>
-                <w:b/>
-                <w:bCs/>
-                <w:sz w:val="24"/>
-                <w:szCs w:val="24"/>
-                <w:lang w:val="en-US"/>
-              </w:rPr>
-              <w:t>NO</w:t>
-            </w:r>
-          </w:p>
-        </w:tc>
-        <w:tc>
-          <w:tcPr>
-            <w:tcW w:w="5811" w:type="dxa"/>
-            <w:shd w:val="clear" w:color="auto" w:fill="C5E0B3" w:themeFill="accent6" w:themeFillTint="66"/>
-          </w:tcPr>
-          <w:p>
-            <w:pPr>
-              <w:spacing w:line="360" w:lineRule="auto"/>
-              <w:ind w:left="0" w:firstLine="0"/>
-              <w:jc w:val="center"/>
-              <w:rPr>
-                <w:b/>
-                <w:bCs/>
-                <w:sz w:val="24"/>
-                <w:szCs w:val="24"/>
-                <w:lang w:val="en-US"/>
-              </w:rPr>
-            </w:pPr>
-            <w:r>
-              <w:rPr>
-                <w:b/>
-                <w:bCs/>
-                <w:sz w:val="24"/>
-                <w:szCs w:val="24"/>
-                <w:lang w:val="en-US"/>
-              </w:rPr>
-              <w:t>INDIKATOR SOAL</w:t>
-            </w:r>
-          </w:p>
-        </w:tc>
-        <w:tc>
-          <w:tcPr>
-            <w:tcW w:w="1695" w:type="dxa"/>
-            <w:shd w:val="clear" w:color="auto" w:fill="C5E0B3" w:themeFill="accent6" w:themeFillTint="66"/>
-          </w:tcPr>
-          <w:p>
-            <w:pPr>
-              <w:spacing w:line="360" w:lineRule="auto"/>
-              <w:ind w:left="0" w:firstLine="0"/>
-              <w:jc w:val="center"/>
-              <w:rPr>
-                <w:b/>
-                <w:bCs/>
-                <w:sz w:val="24"/>
-                <w:szCs w:val="24"/>
-                <w:lang w:val="en-US"/>
-              </w:rPr>
-            </w:pPr>
-            <w:r>
-              <w:rPr>
-                <w:b/>
-                <w:bCs/>
-                <w:sz w:val="24"/>
-                <w:szCs w:val="24"/>
-                <w:lang w:val="en-US"/>
-              </w:rPr>
-              <w:t>NO. SOAL</w:t>
-            </w:r>
-          </w:p>
-        </w:tc>
-      </w:tr>
-      <w:tr>
-        <w:tc>
-          <w:tcPr>
-            <w:tcW w:w="421" w:type="dxa"/>
-          </w:tcPr>
-          <w:p>
-            <w:pPr>
-              <w:spacing w:line="360" w:lineRule="auto"/>
-              <w:ind w:left="0" w:firstLine="0"/>
-              <w:rPr>
-                <w:sz w:val="24"/>
-                <w:szCs w:val="24"/>
-              </w:rPr>
-            </w:pPr>
-          </w:p>
-        </w:tc>
-        <w:tc>
-          <w:tcPr>
-            <w:tcW w:w="1701" w:type="dxa"/>
-            <w:vAlign w:val="center"/>
-          </w:tcPr>
-          <w:p>
-            <w:pPr>
-              <w:spacing w:line="360" w:lineRule="auto"/>
-              <w:ind w:left="0" w:firstLine="0"/>
-              <w:jc w:val="center"/>
-              <w:rPr>
-                <w:sz w:val="24"/>
-                <w:szCs w:val="24"/>
-                <w:lang w:val="en-US"/>
-              </w:rPr>
-            </w:pPr>
-            <w:r>
-              <w:rPr>
-                <w:sz w:val="24"/>
-                <w:szCs w:val="24"/>
-                <w:lang w:val="en-US"/>
-              </w:rPr>
-              <w:t>[item</w:t>
-            </w:r>
-            <w:r>
-              <w:rPr>
-                <w:sz w:val="24"/>
-                <w:szCs w:val="24"/>
-                <w:lang w:val="en-US"/>
-              </w:rPr>
-              <w:t>; repeat=</w:t>
+                <w:sz w:val="24"/>
+                <w:szCs w:val="24"/>
+                <w:lang w:val="en-US"/>
+              </w:rPr>
+            </w:pPr>
+            <w:r>
+              <w:rPr>
+                <w:sz w:val="24"/>
+                <w:szCs w:val="24"/>
+                <w:lang w:val="en-US"/>
+              </w:rPr>
+              <w:t>[item; repeat=</w:t>
             </w:r>
             <w:proofErr w:type="spellStart"/>
             <w:r>
@@ -1673,6 +1815,7 @@
               </w:rPr>
               <w:t>row][</w:t>
             </w:r>
+            <w:proofErr w:type="spellStart"/>
             <w:proofErr w:type="gramEnd"/>
             <w:r>
               <w:rPr>
@@ -1680,13 +1823,30 @@
                 <w:szCs w:val="24"/>
                 <w:lang w:val="en-US"/>
               </w:rPr>
-              <w:t>item.no]</w:t>
-            </w:r>
-          </w:p>
-        </w:tc>
-        <w:tc>
-          <w:tcPr>
-            <w:tcW w:w="5811" w:type="dxa"/>
+              <w:t>item.no</w:t>
+            </w:r>
+            <w:r>
+              <w:rPr>
+                <w:sz w:val="24"/>
+                <w:szCs w:val="24"/>
+                <w:lang w:val="en-US"/>
+              </w:rPr>
+              <w:t>mor</w:t>
+            </w:r>
+            <w:proofErr w:type="spellEnd"/>
+            <w:r>
+              <w:rPr>
+                <w:sz w:val="24"/>
+                <w:szCs w:val="24"/>
+                <w:lang w:val="en-US"/>
+              </w:rPr>
+              <w:t>]</w:t>
+            </w:r>
+          </w:p>
+        </w:tc>
+        <w:tc>
+          <w:tcPr>
+            <w:tcW w:w="5670" w:type="dxa"/>
           </w:tcPr>
           <w:p>
             <w:pPr>
@@ -1714,15 +1874,7 @@
                 <w:szCs w:val="24"/>
                 <w:lang w:val="en-US"/>
               </w:rPr>
-              <w:t>item</w:t>
-            </w:r>
-            <w:r>
-              <w:rPr>
-                <w:sz w:val="24"/>
-                <w:szCs w:val="24"/>
-                <w:lang w:val="en-US"/>
-              </w:rPr>
-              <w:t>.indikator</w:t>
+              <w:t>item.indikator</w:t>
             </w:r>
             <w:proofErr w:type="gramEnd"/>
             <w:r>
@@ -1746,7 +1898,7 @@
         </w:tc>
         <w:tc>
           <w:tcPr>
-            <w:tcW w:w="1695" w:type="dxa"/>
+            <w:tcW w:w="1984" w:type="dxa"/>
             <w:vAlign w:val="center"/>
           </w:tcPr>
           <w:p>
@@ -1790,6 +1942,7 @@
         </w:tc>
       </w:tr>
     </w:tbl>
+    <w:p/>
     <w:p/>
     <w:p/>
     <w:sectPr>
@@ -2917,6 +3070,22 @@
       <w:contextualSpacing/>
     </w:pPr>
   </w:style>
+  <w:style w:type="paragraph" w:styleId="NormalWeb">
+    <w:name w:val="Normal (Web)"/>
+    <w:basedOn w:val="Normal"/>
+    <w:uiPriority w:val="99"/>
+    <w:unhideWhenUsed/>
+    <w:rsid w:val="00025B0A"/>
+    <w:pPr>
+      <w:spacing w:before="100" w:beforeAutospacing="1" w:after="100" w:afterAutospacing="1" w:line="240" w:lineRule="auto"/>
+    </w:pPr>
+    <w:rPr>
+      <w:rFonts w:ascii="Times New Roman" w:eastAsia="Times New Roman" w:hAnsi="Times New Roman" w:cs="Times New Roman"/>
+      <w:sz w:val="24"/>
+      <w:szCs w:val="24"/>
+      <w:lang w:eastAsia="en-ID"/>
+    </w:rPr>
+  </w:style>
 </w:styles>
 </file>
 

</xml_diff>